<commit_message>
updated inputs for presentation
</commit_message>
<xml_diff>
--- a/data/input/jobdesc3.docx
+++ b/data/input/jobdesc3.docx
@@ -23,16 +23,16 @@
       <w:r>
         <w:t>Skills</w:t>
       </w:r>
+    </w:p>
+    <w:p>
+      <w:r>
+        <w:t>VB.Net</w:t>
+      </w:r>
       <w:bookmarkStart w:id="0" w:name="_GoBack"/>
       <w:bookmarkEnd w:id="0"/>
     </w:p>
     <w:p>
       <w:r>
-        <w:t>VB.Net Experience or Schooling</w:t>
-      </w:r>
-    </w:p>
-    <w:p>
-      <w:r>
         <w:t>Visual Basic</w:t>
       </w:r>
     </w:p>
@@ -79,7 +79,23 @@
     </w:p>
     <w:p>
       <w:r>
-        <w:t xml:space="preserve">4+ years experience using HTML/CSS/JS debugging tools (Firebug, Chrome Developer). </w:t>
+        <w:t xml:space="preserve">4+ </w:t>
+      </w:r>
+      <w:proofErr w:type="spellStart"/>
+      <w:r>
+        <w:t>years experience</w:t>
+      </w:r>
+      <w:proofErr w:type="spellEnd"/>
+      <w:r>
+        <w:t xml:space="preserve"> using HTML, CSS, </w:t>
+      </w:r>
+      <w:proofErr w:type="spellStart"/>
+      <w:r>
+        <w:t>javascript</w:t>
+      </w:r>
+      <w:proofErr w:type="spellEnd"/>
+      <w:r>
+        <w:t xml:space="preserve"> debugging tools (Firebug, Chrome Developer). </w:t>
       </w:r>
     </w:p>
     <w:p>
@@ -99,8 +115,13 @@
       </w:r>
     </w:p>
     <w:p>
-      <w:r>
-        <w:t>bachelor degree of computer science is preferred</w:t>
+      <w:proofErr w:type="gramStart"/>
+      <w:r>
+        <w:t>bachelor</w:t>
+      </w:r>
+      <w:proofErr w:type="gramEnd"/>
+      <w:r>
+        <w:t xml:space="preserve"> degree of computer science is preferred</w:t>
       </w:r>
     </w:p>
     <w:p/>
@@ -132,9 +153,13 @@
       </w:r>
     </w:p>
     <w:p>
+      <w:proofErr w:type="spellStart"/>
+      <w:proofErr w:type="gramStart"/>
       <w:r>
         <w:t>tamil</w:t>
       </w:r>
+      <w:proofErr w:type="spellEnd"/>
+      <w:proofErr w:type="gramEnd"/>
     </w:p>
     <w:p/>
     <w:sectPr>

</xml_diff>